<commit_message>
update linux kernel doc
</commit_message>
<xml_diff>
--- a/LinuxKernelBuild.docx
+++ b/LinuxKernelBuild.docx
@@ -52,7 +52,15 @@
         <w:t>prepare a</w:t>
       </w:r>
       <w:r>
-        <w:t xml:space="preserve"> gcc cross </w:t>
+        <w:t xml:space="preserve"> </w:t>
+      </w:r>
+      <w:proofErr w:type="spellStart"/>
+      <w:r>
+        <w:t>gcc</w:t>
+      </w:r>
+      <w:proofErr w:type="spellEnd"/>
+      <w:r>
+        <w:t xml:space="preserve"> cross </w:t>
       </w:r>
       <w:r>
         <w:t>compiler</w:t>
@@ -142,6 +150,8 @@
       </w:pPr>
       <w:bookmarkStart w:id="0" w:name="OLE_LINK1"/>
       <w:bookmarkStart w:id="1" w:name="OLE_LINK2"/>
+      <w:proofErr w:type="spellStart"/>
+      <w:proofErr w:type="gramStart"/>
       <w:r>
         <w:rPr>
           <w:rFonts w:ascii="Courier" w:eastAsia="Times New Roman" w:hAnsi="Courier" w:cs="Courier New"/>
@@ -149,8 +159,110 @@
           <w:sz w:val="18"/>
           <w:szCs w:val="18"/>
         </w:rPr>
-        <w:t>sudo apt-get install libncurses5-dev gcc make git exuberant-ctags bc libssl-dev</w:t>
-      </w:r>
+        <w:t>sudo</w:t>
+      </w:r>
+      <w:proofErr w:type="spellEnd"/>
+      <w:proofErr w:type="gramEnd"/>
+      <w:r>
+        <w:rPr>
+          <w:rFonts w:ascii="Courier" w:eastAsia="Times New Roman" w:hAnsi="Courier" w:cs="Courier New"/>
+          <w:color w:val="000000"/>
+          <w:sz w:val="18"/>
+          <w:szCs w:val="18"/>
+        </w:rPr>
+        <w:t xml:space="preserve"> apt-get install libncurses5-dev </w:t>
+      </w:r>
+      <w:proofErr w:type="spellStart"/>
+      <w:r>
+        <w:rPr>
+          <w:rFonts w:ascii="Courier" w:eastAsia="Times New Roman" w:hAnsi="Courier" w:cs="Courier New"/>
+          <w:color w:val="000000"/>
+          <w:sz w:val="18"/>
+          <w:szCs w:val="18"/>
+        </w:rPr>
+        <w:t>gcc</w:t>
+      </w:r>
+      <w:proofErr w:type="spellEnd"/>
+      <w:r>
+        <w:rPr>
+          <w:rFonts w:ascii="Courier" w:eastAsia="Times New Roman" w:hAnsi="Courier" w:cs="Courier New"/>
+          <w:color w:val="000000"/>
+          <w:sz w:val="18"/>
+          <w:szCs w:val="18"/>
+        </w:rPr>
+        <w:t xml:space="preserve"> make </w:t>
+      </w:r>
+      <w:proofErr w:type="spellStart"/>
+      <w:r>
+        <w:rPr>
+          <w:rFonts w:ascii="Courier" w:eastAsia="Times New Roman" w:hAnsi="Courier" w:cs="Courier New"/>
+          <w:color w:val="000000"/>
+          <w:sz w:val="18"/>
+          <w:szCs w:val="18"/>
+        </w:rPr>
+        <w:t>git</w:t>
+      </w:r>
+      <w:proofErr w:type="spellEnd"/>
+      <w:r>
+        <w:rPr>
+          <w:rFonts w:ascii="Courier" w:eastAsia="Times New Roman" w:hAnsi="Courier" w:cs="Courier New"/>
+          <w:color w:val="000000"/>
+          <w:sz w:val="18"/>
+          <w:szCs w:val="18"/>
+        </w:rPr>
+        <w:t xml:space="preserve"> exuberant-</w:t>
+      </w:r>
+      <w:proofErr w:type="spellStart"/>
+      <w:r>
+        <w:rPr>
+          <w:rFonts w:ascii="Courier" w:eastAsia="Times New Roman" w:hAnsi="Courier" w:cs="Courier New"/>
+          <w:color w:val="000000"/>
+          <w:sz w:val="18"/>
+          <w:szCs w:val="18"/>
+        </w:rPr>
+        <w:t>ctags</w:t>
+      </w:r>
+      <w:proofErr w:type="spellEnd"/>
+      <w:r>
+        <w:rPr>
+          <w:rFonts w:ascii="Courier" w:eastAsia="Times New Roman" w:hAnsi="Courier" w:cs="Courier New"/>
+          <w:color w:val="000000"/>
+          <w:sz w:val="18"/>
+          <w:szCs w:val="18"/>
+        </w:rPr>
+        <w:t xml:space="preserve"> </w:t>
+      </w:r>
+      <w:proofErr w:type="spellStart"/>
+      <w:r>
+        <w:rPr>
+          <w:rFonts w:ascii="Courier" w:eastAsia="Times New Roman" w:hAnsi="Courier" w:cs="Courier New"/>
+          <w:color w:val="000000"/>
+          <w:sz w:val="18"/>
+          <w:szCs w:val="18"/>
+        </w:rPr>
+        <w:t>bc</w:t>
+      </w:r>
+      <w:proofErr w:type="spellEnd"/>
+      <w:r>
+        <w:rPr>
+          <w:rFonts w:ascii="Courier" w:eastAsia="Times New Roman" w:hAnsi="Courier" w:cs="Courier New"/>
+          <w:color w:val="000000"/>
+          <w:sz w:val="18"/>
+          <w:szCs w:val="18"/>
+        </w:rPr>
+        <w:t xml:space="preserve"> </w:t>
+      </w:r>
+      <w:proofErr w:type="spellStart"/>
+      <w:r>
+        <w:rPr>
+          <w:rFonts w:ascii="Courier" w:eastAsia="Times New Roman" w:hAnsi="Courier" w:cs="Courier New"/>
+          <w:color w:val="000000"/>
+          <w:sz w:val="18"/>
+          <w:szCs w:val="18"/>
+        </w:rPr>
+        <w:t>libssl-dev</w:t>
+      </w:r>
+      <w:proofErr w:type="spellEnd"/>
     </w:p>
     <w:bookmarkEnd w:id="0"/>
     <w:bookmarkEnd w:id="1"/>
@@ -183,6 +295,8 @@
         </w:rPr>
       </w:pPr>
       <w:bookmarkStart w:id="2" w:name="OLE_LINK3"/>
+      <w:proofErr w:type="spellStart"/>
+      <w:proofErr w:type="gramStart"/>
       <w:r>
         <w:rPr>
           <w:rFonts w:ascii="Courier" w:hAnsi="Courier"/>
@@ -190,7 +304,18 @@
           <w:sz w:val="18"/>
           <w:szCs w:val="18"/>
         </w:rPr>
-        <w:t>git clone git://git.kernel.org/pub/scm/linux/kernel/git/stable/linux-stable.git</w:t>
+        <w:t>git</w:t>
+      </w:r>
+      <w:proofErr w:type="spellEnd"/>
+      <w:proofErr w:type="gramEnd"/>
+      <w:r>
+        <w:rPr>
+          <w:rFonts w:ascii="Courier" w:hAnsi="Courier"/>
+          <w:color w:val="000000"/>
+          <w:sz w:val="18"/>
+          <w:szCs w:val="18"/>
+        </w:rPr>
+        <w:t xml:space="preserve"> clone git://git.kernel.org/pub/scm/linux/kernel/git/stable/linux-stable.git</w:t>
       </w:r>
     </w:p>
     <w:bookmarkEnd w:id="2"/>
@@ -211,6 +336,7 @@
           <w:szCs w:val="18"/>
         </w:rPr>
       </w:pPr>
+      <w:proofErr w:type="gramStart"/>
       <w:r>
         <w:rPr>
           <w:rFonts w:ascii="Courier" w:hAnsi="Courier"/>
@@ -218,7 +344,37 @@
           <w:sz w:val="18"/>
           <w:szCs w:val="18"/>
         </w:rPr>
-        <w:t>cd linux-stable</w:t>
+        <w:t>cd</w:t>
+      </w:r>
+      <w:proofErr w:type="gramEnd"/>
+      <w:r>
+        <w:rPr>
+          <w:rFonts w:ascii="Courier" w:hAnsi="Courier"/>
+          <w:color w:val="000000"/>
+          <w:sz w:val="18"/>
+          <w:szCs w:val="18"/>
+        </w:rPr>
+        <w:t xml:space="preserve"> </w:t>
+      </w:r>
+      <w:proofErr w:type="spellStart"/>
+      <w:r>
+        <w:rPr>
+          <w:rFonts w:ascii="Courier" w:hAnsi="Courier"/>
+          <w:color w:val="000000"/>
+          <w:sz w:val="18"/>
+          <w:szCs w:val="18"/>
+        </w:rPr>
+        <w:t>linux</w:t>
+      </w:r>
+      <w:proofErr w:type="spellEnd"/>
+      <w:r>
+        <w:rPr>
+          <w:rFonts w:ascii="Courier" w:hAnsi="Courier"/>
+          <w:color w:val="000000"/>
+          <w:sz w:val="18"/>
+          <w:szCs w:val="18"/>
+        </w:rPr>
+        <w:t>-stable</w:t>
       </w:r>
     </w:p>
     <w:p/>
@@ -244,13 +400,37 @@
         </w:numPr>
       </w:pPr>
       <w:r>
-        <w:t>Use existing de</w:t>
+        <w:t xml:space="preserve">Use existing </w:t>
+      </w:r>
+      <w:proofErr w:type="spellStart"/>
+      <w:r>
+        <w:t>de</w:t>
       </w:r>
       <w:r>
         <w:t>f</w:t>
       </w:r>
       <w:r>
-        <w:t>config from  arch/arm/configs  and copy one of them as .config to the top directory</w:t>
+        <w:t>config</w:t>
+      </w:r>
+      <w:proofErr w:type="spellEnd"/>
+      <w:r>
+        <w:t xml:space="preserve"> from  arch/arm/</w:t>
+      </w:r>
+      <w:proofErr w:type="spellStart"/>
+      <w:r>
+        <w:t>configs</w:t>
+      </w:r>
+      <w:proofErr w:type="spellEnd"/>
+      <w:r>
+        <w:t xml:space="preserve">  and copy one of them as .</w:t>
+      </w:r>
+      <w:proofErr w:type="spellStart"/>
+      <w:r>
+        <w:t>config</w:t>
+      </w:r>
+      <w:proofErr w:type="spellEnd"/>
+      <w:r>
+        <w:t xml:space="preserve"> to the top directory</w:t>
       </w:r>
     </w:p>
     <w:p>
@@ -262,8 +442,13 @@
         </w:numPr>
       </w:pPr>
       <w:r>
-        <w:t>Compile a with default kernel config</w:t>
-      </w:r>
+        <w:t xml:space="preserve">Compile a with default kernel </w:t>
+      </w:r>
+      <w:proofErr w:type="spellStart"/>
+      <w:r>
+        <w:t>config</w:t>
+      </w:r>
+      <w:proofErr w:type="spellEnd"/>
     </w:p>
     <w:p>
       <w:r>
@@ -318,7 +503,23 @@
         </w:numPr>
       </w:pPr>
       <w:r>
-        <w:t>Clone a known arm CPU , and create new BSP for a new board. Save this new config.</w:t>
+        <w:t xml:space="preserve">Clone a known arm </w:t>
+      </w:r>
+      <w:proofErr w:type="gramStart"/>
+      <w:r>
+        <w:t>CPU ,</w:t>
+      </w:r>
+      <w:proofErr w:type="gramEnd"/>
+      <w:r>
+        <w:t xml:space="preserve"> and create new BSP for a new board. Save this new </w:t>
+      </w:r>
+      <w:proofErr w:type="spellStart"/>
+      <w:r>
+        <w:t>config</w:t>
+      </w:r>
+      <w:proofErr w:type="spellEnd"/>
+      <w:r>
+        <w:t>.</w:t>
       </w:r>
     </w:p>
     <w:p/>
@@ -339,7 +540,23 @@
           <w:bCs/>
         </w:rPr>
         <w:lastRenderedPageBreak/>
-        <w:t>Default config – 64bit i386</w:t>
+        <w:t xml:space="preserve">Default </w:t>
+      </w:r>
+      <w:proofErr w:type="spellStart"/>
+      <w:r>
+        <w:rPr>
+          <w:b/>
+          <w:bCs/>
+        </w:rPr>
+        <w:t>config</w:t>
+      </w:r>
+      <w:proofErr w:type="spellEnd"/>
+      <w:r>
+        <w:rPr>
+          <w:b/>
+          <w:bCs/>
+        </w:rPr>
+        <w:t xml:space="preserve"> – 64bit i386</w:t>
       </w:r>
     </w:p>
     <w:p>
@@ -359,14 +576,24 @@
       <w:pPr>
         <w:pStyle w:val="NoSpacing"/>
       </w:pPr>
+      <w:proofErr w:type="gramStart"/>
       <w:r>
         <w:t>m</w:t>
       </w:r>
       <w:r>
-        <w:t xml:space="preserve">ake </w:t>
-      </w:r>
-      <w:r>
-        <w:t xml:space="preserve">defconfig  </w:t>
+        <w:t>ake</w:t>
+      </w:r>
+      <w:proofErr w:type="gramEnd"/>
+      <w:r>
+        <w:t xml:space="preserve"> </w:t>
+      </w:r>
+      <w:proofErr w:type="spellStart"/>
+      <w:r>
+        <w:t>defconfig</w:t>
+      </w:r>
+      <w:proofErr w:type="spellEnd"/>
+      <w:r>
+        <w:t xml:space="preserve">  </w:t>
       </w:r>
     </w:p>
     <w:p>
@@ -513,29 +740,66 @@
       <w:pPr>
         <w:pStyle w:val="NoSpacing"/>
       </w:pPr>
+      <w:proofErr w:type="spellStart"/>
+      <w:proofErr w:type="gramStart"/>
       <w:r>
         <w:rPr>
           <w:highlight w:val="yellow"/>
         </w:rPr>
-        <w:t>cp arch/arm/configs/bcm2835_defconfig  .config</w:t>
-      </w:r>
-    </w:p>
-    <w:p>
-      <w:pPr>
-        <w:pStyle w:val="NoSpacing"/>
-      </w:pPr>
-    </w:p>
-    <w:p>
-      <w:pPr>
-        <w:pStyle w:val="NoSpacing"/>
-      </w:pPr>
-    </w:p>
-    <w:p>
-      <w:pPr>
-        <w:pStyle w:val="NoSpacing"/>
-      </w:pPr>
-      <w:r>
-        <w:t>to compile Linux for i386 , just do:</w:t>
+        <w:t>cp</w:t>
+      </w:r>
+      <w:proofErr w:type="spellEnd"/>
+      <w:proofErr w:type="gramEnd"/>
+      <w:r>
+        <w:rPr>
+          <w:highlight w:val="yellow"/>
+        </w:rPr>
+        <w:t xml:space="preserve"> arch/arm/</w:t>
+      </w:r>
+      <w:proofErr w:type="spellStart"/>
+      <w:r>
+        <w:rPr>
+          <w:highlight w:val="yellow"/>
+        </w:rPr>
+        <w:t>configs</w:t>
+      </w:r>
+      <w:proofErr w:type="spellEnd"/>
+      <w:r>
+        <w:rPr>
+          <w:highlight w:val="yellow"/>
+        </w:rPr>
+        <w:t>/bcm2835_defconfig  .</w:t>
+      </w:r>
+      <w:proofErr w:type="spellStart"/>
+      <w:r>
+        <w:rPr>
+          <w:highlight w:val="yellow"/>
+        </w:rPr>
+        <w:t>config</w:t>
+      </w:r>
+      <w:proofErr w:type="spellEnd"/>
+    </w:p>
+    <w:p>
+      <w:pPr>
+        <w:pStyle w:val="NoSpacing"/>
+      </w:pPr>
+    </w:p>
+    <w:p>
+      <w:pPr>
+        <w:pStyle w:val="NoSpacing"/>
+      </w:pPr>
+    </w:p>
+    <w:p>
+      <w:pPr>
+        <w:pStyle w:val="NoSpacing"/>
+      </w:pPr>
+      <w:proofErr w:type="gramStart"/>
+      <w:r>
+        <w:t>to</w:t>
+      </w:r>
+      <w:proofErr w:type="gramEnd"/>
+      <w:r>
+        <w:t xml:space="preserve"> compile Linux for i386 , just do:</w:t>
       </w:r>
     </w:p>
     <w:p>
@@ -579,8 +843,17 @@
           <w:rFonts w:ascii="Consolas" w:hAnsi="Consolas" w:cs="Consolas"/>
           <w:color w:val="111111"/>
         </w:rPr>
-        <w:t># make</w:t>
-      </w:r>
+        <w:t xml:space="preserve"># </w:t>
+      </w:r>
+      <w:proofErr w:type="gramStart"/>
+      <w:r>
+        <w:rPr>
+          <w:rFonts w:ascii="Consolas" w:hAnsi="Consolas" w:cs="Consolas"/>
+          <w:color w:val="111111"/>
+        </w:rPr>
+        <w:t>make</w:t>
+      </w:r>
+      <w:proofErr w:type="gramEnd"/>
     </w:p>
     <w:p>
       <w:pPr>
@@ -621,7 +894,23 @@
           <w:rFonts w:ascii="Consolas" w:hAnsi="Consolas" w:cs="Consolas"/>
           <w:color w:val="111111"/>
         </w:rPr>
-        <w:t># make modules</w:t>
+        <w:t xml:space="preserve"># </w:t>
+      </w:r>
+      <w:proofErr w:type="gramStart"/>
+      <w:r>
+        <w:rPr>
+          <w:rFonts w:ascii="Consolas" w:hAnsi="Consolas" w:cs="Consolas"/>
+          <w:color w:val="111111"/>
+        </w:rPr>
+        <w:t>make</w:t>
+      </w:r>
+      <w:proofErr w:type="gramEnd"/>
+      <w:r>
+        <w:rPr>
+          <w:rFonts w:ascii="Consolas" w:hAnsi="Consolas" w:cs="Consolas"/>
+          <w:color w:val="111111"/>
+        </w:rPr>
+        <w:t xml:space="preserve"> modules</w:t>
       </w:r>
     </w:p>
     <w:p>
@@ -663,8 +952,33 @@
           <w:rFonts w:ascii="Consolas" w:hAnsi="Consolas" w:cs="Consolas"/>
           <w:color w:val="111111"/>
         </w:rPr>
-        <w:t># make modules_install</w:t>
-      </w:r>
+        <w:t xml:space="preserve"># </w:t>
+      </w:r>
+      <w:proofErr w:type="gramStart"/>
+      <w:r>
+        <w:rPr>
+          <w:rFonts w:ascii="Consolas" w:hAnsi="Consolas" w:cs="Consolas"/>
+          <w:color w:val="111111"/>
+        </w:rPr>
+        <w:t>make</w:t>
+      </w:r>
+      <w:proofErr w:type="gramEnd"/>
+      <w:r>
+        <w:rPr>
+          <w:rFonts w:ascii="Consolas" w:hAnsi="Consolas" w:cs="Consolas"/>
+          <w:color w:val="111111"/>
+        </w:rPr>
+        <w:t xml:space="preserve"> </w:t>
+      </w:r>
+      <w:proofErr w:type="spellStart"/>
+      <w:r>
+        <w:rPr>
+          <w:rFonts w:ascii="Consolas" w:hAnsi="Consolas" w:cs="Consolas"/>
+          <w:color w:val="111111"/>
+        </w:rPr>
+        <w:t>modules_install</w:t>
+      </w:r>
+      <w:proofErr w:type="spellEnd"/>
     </w:p>
     <w:p>
       <w:pPr>
@@ -772,20 +1086,69 @@
           <w:sz w:val="32"/>
           <w:szCs w:val="32"/>
         </w:rPr>
-        <w:t>Compile kernel for raspberry pi 3 bcm2835 arm</w:t>
-      </w:r>
-    </w:p>
-    <w:p>
-      <w:pPr>
-        <w:pStyle w:val="NoSpacing"/>
-      </w:pPr>
-    </w:p>
-    <w:p>
-      <w:pPr>
-        <w:pStyle w:val="NoSpacing"/>
-      </w:pPr>
-      <w:r>
-        <w:t>We copied the defconfig from arch/arm/bcm2835_defconig  into .config at the top level directory.</w:t>
+        <w:t xml:space="preserve">Compile kernel for raspberry pi 3 bcm2835 </w:t>
+      </w:r>
+      <w:proofErr w:type="gramStart"/>
+      <w:r>
+        <w:rPr>
+          <w:b/>
+          <w:bCs/>
+          <w:color w:val="548DD4" w:themeColor="text2" w:themeTint="99"/>
+          <w:sz w:val="32"/>
+          <w:szCs w:val="32"/>
+        </w:rPr>
+        <w:t>arm</w:t>
+      </w:r>
+      <w:proofErr w:type="gramEnd"/>
+    </w:p>
+    <w:p>
+      <w:pPr>
+        <w:pStyle w:val="NoSpacing"/>
+      </w:pPr>
+    </w:p>
+    <w:p>
+      <w:pPr>
+        <w:pStyle w:val="NoSpacing"/>
+      </w:pPr>
+      <w:r>
+        <w:t xml:space="preserve">We copied the </w:t>
+      </w:r>
+      <w:proofErr w:type="spellStart"/>
+      <w:r>
+        <w:t>defconfig</w:t>
+      </w:r>
+      <w:proofErr w:type="spellEnd"/>
+      <w:r>
+        <w:t xml:space="preserve"> from arch/arm/bcm2835_</w:t>
+      </w:r>
+      <w:proofErr w:type="gramStart"/>
+      <w:r>
+        <w:t>defconig  into</w:t>
+      </w:r>
+      <w:proofErr w:type="gramEnd"/>
+      <w:r>
+        <w:t xml:space="preserve"> .</w:t>
+      </w:r>
+      <w:proofErr w:type="spellStart"/>
+      <w:r>
+        <w:t>config</w:t>
+      </w:r>
+      <w:proofErr w:type="spellEnd"/>
+    </w:p>
+    <w:p>
+      <w:pPr>
+        <w:pStyle w:val="NoSpacing"/>
+      </w:pPr>
+      <w:proofErr w:type="gramStart"/>
+      <w:r>
+        <w:t xml:space="preserve">To </w:t>
+      </w:r>
+      <w:r>
+        <w:t xml:space="preserve"> the</w:t>
+      </w:r>
+      <w:proofErr w:type="gramEnd"/>
+      <w:r>
+        <w:t xml:space="preserve"> top level directory.</w:t>
       </w:r>
     </w:p>
     <w:p>
@@ -806,55 +1169,434 @@
         <w:pStyle w:val="NoSpacing"/>
       </w:pPr>
       <w:r>
-        <w:t>We prepare one with crosstools-ng</w:t>
-      </w:r>
+        <w:t xml:space="preserve">We prepare one with </w:t>
+      </w:r>
+      <w:proofErr w:type="spellStart"/>
+      <w:r>
+        <w:t>crosstools</w:t>
+      </w:r>
+      <w:proofErr w:type="spellEnd"/>
+      <w:r>
+        <w:t>-ng</w:t>
+      </w:r>
+      <w:r>
+        <w:t xml:space="preserve"> </w:t>
+      </w:r>
+      <w:proofErr w:type="gramStart"/>
+      <w:r>
+        <w:t>( see</w:t>
+      </w:r>
+      <w:proofErr w:type="gramEnd"/>
+      <w:r>
+        <w:t xml:space="preserve"> document) </w:t>
+      </w:r>
+    </w:p>
+    <w:p>
+      <w:pPr>
+        <w:pStyle w:val="NoSpacing"/>
+      </w:pPr>
+    </w:p>
+    <w:p>
+      <w:pPr>
+        <w:pStyle w:val="NoSpacing"/>
+      </w:pPr>
+      <w:r>
+        <w:t xml:space="preserve">To start the </w:t>
+      </w:r>
+      <w:proofErr w:type="spellStart"/>
+      <w:r>
+        <w:t>compilcation</w:t>
+      </w:r>
+      <w:proofErr w:type="spellEnd"/>
+      <w:r>
+        <w:t xml:space="preserve"> we need to tell the </w:t>
+      </w:r>
+      <w:proofErr w:type="spellStart"/>
+      <w:r>
+        <w:t>Makefile</w:t>
+      </w:r>
+      <w:proofErr w:type="spellEnd"/>
+      <w:r>
+        <w:t xml:space="preserve"> which ARCH and which Compiler we will use</w:t>
+      </w:r>
+    </w:p>
+    <w:p>
+      <w:pPr>
+        <w:pStyle w:val="NoSpacing"/>
+      </w:pPr>
+    </w:p>
+    <w:p>
+      <w:pPr>
+        <w:pStyle w:val="NoSpacing"/>
+      </w:pPr>
+      <w:r>
+        <w:t xml:space="preserve">Best </w:t>
+      </w:r>
+      <w:proofErr w:type="gramStart"/>
+      <w:r>
+        <w:t>is ,</w:t>
+      </w:r>
+      <w:proofErr w:type="gramEnd"/>
+      <w:r>
+        <w:t xml:space="preserve"> to create a source script: ( for example) compile:</w:t>
+      </w:r>
+    </w:p>
+    <w:p>
+      <w:pPr>
+        <w:pStyle w:val="NoSpacing"/>
+      </w:pPr>
+    </w:p>
+    <w:p>
+      <w:pPr>
+        <w:pStyle w:val="NoSpacing"/>
+      </w:pPr>
+      <w:r>
+        <w:t xml:space="preserve">ARCH=arm CROSS_COMPILE=$CC_LOCATION </w:t>
+      </w:r>
+      <w:proofErr w:type="gramStart"/>
+      <w:r>
+        <w:t xml:space="preserve">make  </w:t>
+      </w:r>
+      <w:proofErr w:type="spellStart"/>
+      <w:r>
+        <w:t>menuconfig</w:t>
+      </w:r>
+      <w:proofErr w:type="spellEnd"/>
+      <w:proofErr w:type="gramEnd"/>
+    </w:p>
+    <w:p>
+      <w:pPr>
+        <w:pStyle w:val="NoSpacing"/>
+      </w:pPr>
+    </w:p>
+    <w:p>
+      <w:pPr>
+        <w:pStyle w:val="NoSpacing"/>
+      </w:pPr>
+      <w:r>
+        <w:t xml:space="preserve">When it </w:t>
+      </w:r>
+      <w:proofErr w:type="gramStart"/>
+      <w:r>
+        <w:t>open</w:t>
+      </w:r>
+      <w:proofErr w:type="gramEnd"/>
+      <w:r>
+        <w:t xml:space="preserve"> the </w:t>
+      </w:r>
+      <w:proofErr w:type="spellStart"/>
+      <w:r>
+        <w:t>menuconfig</w:t>
+      </w:r>
+      <w:proofErr w:type="spellEnd"/>
+      <w:r>
+        <w:t xml:space="preserve"> just exist and save </w:t>
+      </w:r>
+    </w:p>
+    <w:p>
+      <w:pPr>
+        <w:pStyle w:val="NoSpacing"/>
+      </w:pPr>
+    </w:p>
+    <w:p>
+      <w:pPr>
+        <w:pStyle w:val="NoSpacing"/>
+      </w:pPr>
+      <w:r>
+        <w:lastRenderedPageBreak/>
+        <w:t xml:space="preserve">*I don’t know why we could not just run </w:t>
+      </w:r>
+      <w:proofErr w:type="gramStart"/>
+      <w:r>
+        <w:t>make ,</w:t>
+      </w:r>
+      <w:proofErr w:type="gramEnd"/>
+      <w:r>
+        <w:t xml:space="preserve"> there are more things that menu </w:t>
+      </w:r>
+      <w:proofErr w:type="spellStart"/>
+      <w:r>
+        <w:t>config</w:t>
+      </w:r>
+      <w:proofErr w:type="spellEnd"/>
+      <w:r>
+        <w:t xml:space="preserve"> does when it save to .</w:t>
+      </w:r>
+      <w:proofErr w:type="spellStart"/>
+      <w:r>
+        <w:t>config</w:t>
+      </w:r>
+      <w:proofErr w:type="spellEnd"/>
+      <w:r>
+        <w:t>.</w:t>
+      </w:r>
+    </w:p>
+    <w:p>
+      <w:pPr>
+        <w:pStyle w:val="NoSpacing"/>
+      </w:pPr>
+    </w:p>
+    <w:p>
+      <w:pPr>
+        <w:pStyle w:val="NoSpacing"/>
+      </w:pPr>
+    </w:p>
+    <w:p>
+      <w:pPr>
+        <w:pStyle w:val="NoSpacing"/>
+      </w:pPr>
+      <w:r>
+        <w:t>Now can issue the compilation for the kernel:</w:t>
+      </w:r>
+    </w:p>
+    <w:p>
+      <w:pPr>
+        <w:pStyle w:val="NoSpacing"/>
+      </w:pPr>
+    </w:p>
+    <w:p>
+      <w:pPr>
+        <w:pStyle w:val="NoSpacing"/>
+      </w:pPr>
+      <w:r>
+        <w:t>ARCH=arm CROSS_COMPI</w:t>
+      </w:r>
+      <w:r>
+        <w:t>LE=$CC_LOCATION make</w:t>
+      </w:r>
+    </w:p>
+    <w:p>
+      <w:pPr>
+        <w:pStyle w:val="NoSpacing"/>
+      </w:pPr>
+    </w:p>
+    <w:p>
+      <w:pPr>
+        <w:pStyle w:val="NoSpacing"/>
+      </w:pPr>
+      <w:r>
+        <w:t>Or make it also in a source script</w:t>
+      </w:r>
+    </w:p>
+    <w:p>
+      <w:pPr>
+        <w:pStyle w:val="NoSpacing"/>
+      </w:pPr>
+    </w:p>
+    <w:p>
+      <w:pPr>
+        <w:pStyle w:val="NoSpacing"/>
+      </w:pPr>
+      <w:r>
+        <w:t xml:space="preserve">*source script, where you do </w:t>
+      </w:r>
+      <w:r>
+        <w:rPr>
+          <w:b/>
+          <w:bCs/>
+          <w:color w:val="FF0000"/>
+          <w:u w:val="single"/>
+        </w:rPr>
+        <w:t>source</w:t>
+      </w:r>
+      <w:r>
+        <w:rPr>
+          <w:color w:val="FF0000"/>
+        </w:rPr>
+        <w:t xml:space="preserve"> </w:t>
+      </w:r>
+      <w:r>
+        <w:t>to execute it</w:t>
+      </w:r>
+    </w:p>
+    <w:p>
+      <w:pPr>
+        <w:pStyle w:val="NoSpacing"/>
+      </w:pPr>
+    </w:p>
+    <w:p>
+      <w:pPr>
+        <w:pStyle w:val="NoSpacing"/>
+      </w:pPr>
+    </w:p>
+    <w:p>
+      <w:pPr>
+        <w:pStyle w:val="NoSpacing"/>
+        <w:rPr>
+          <w:b/>
+          <w:bCs/>
+          <w:color w:val="943634" w:themeColor="accent2" w:themeShade="BF"/>
+          <w:u w:val="single"/>
+        </w:rPr>
+      </w:pPr>
+      <w:r>
+        <w:rPr>
+          <w:b/>
+          <w:bCs/>
+          <w:color w:val="943634" w:themeColor="accent2" w:themeShade="BF"/>
+          <w:u w:val="single"/>
+        </w:rPr>
+        <w:t xml:space="preserve">The </w:t>
+      </w:r>
+      <w:proofErr w:type="gramStart"/>
+      <w:r>
+        <w:rPr>
+          <w:b/>
+          <w:bCs/>
+          <w:color w:val="943634" w:themeColor="accent2" w:themeShade="BF"/>
+          <w:u w:val="single"/>
+        </w:rPr>
+        <w:t>kernel ..</w:t>
+      </w:r>
+      <w:proofErr w:type="gramEnd"/>
+    </w:p>
+    <w:p>
+      <w:pPr>
+        <w:pStyle w:val="NoSpacing"/>
+      </w:pPr>
+    </w:p>
+    <w:p>
+      <w:pPr>
+        <w:pStyle w:val="NoSpacing"/>
+      </w:pPr>
+      <w:r>
+        <w:t xml:space="preserve">In case of </w:t>
+      </w:r>
+      <w:proofErr w:type="gramStart"/>
+      <w:r>
+        <w:t>arm ,</w:t>
+      </w:r>
+      <w:proofErr w:type="gramEnd"/>
+      <w:r>
+        <w:t xml:space="preserve"> the kernel is reside in arch/arm/boot</w:t>
+      </w:r>
+    </w:p>
+    <w:p>
+      <w:pPr>
+        <w:pStyle w:val="NoSpacing"/>
+      </w:pPr>
+    </w:p>
+    <w:p>
+      <w:pPr>
+        <w:pStyle w:val="NoSpacing"/>
+      </w:pPr>
+      <w:r>
+        <w:rPr>
+          <w:noProof/>
+        </w:rPr>
+        <w:drawing>
+          <wp:inline distT="0" distB="0" distL="0" distR="0" wp14:anchorId="2ADDB5F0" wp14:editId="169983CB">
+            <wp:extent cx="5590477" cy="1323810"/>
+            <wp:effectExtent l="0" t="0" r="0" b="0"/>
+            <wp:docPr id="3" name="Picture 3"/>
+            <wp:cNvGraphicFramePr>
+              <a:graphicFrameLocks xmlns:a="http://schemas.openxmlformats.org/drawingml/2006/main" noChangeAspect="1"/>
+            </wp:cNvGraphicFramePr>
+            <a:graphic xmlns:a="http://schemas.openxmlformats.org/drawingml/2006/main">
+              <a:graphicData uri="http://schemas.openxmlformats.org/drawingml/2006/picture">
+                <pic:pic xmlns:pic="http://schemas.openxmlformats.org/drawingml/2006/picture">
+                  <pic:nvPicPr>
+                    <pic:cNvPr id="0" name=""/>
+                    <pic:cNvPicPr/>
+                  </pic:nvPicPr>
+                  <pic:blipFill>
+                    <a:blip r:embed="rId11"/>
+                    <a:stretch>
+                      <a:fillRect/>
+                    </a:stretch>
+                  </pic:blipFill>
+                  <pic:spPr>
+                    <a:xfrm>
+                      <a:off x="0" y="0"/>
+                      <a:ext cx="5590477" cy="1323810"/>
+                    </a:xfrm>
+                    <a:prstGeom prst="rect">
+                      <a:avLst/>
+                    </a:prstGeom>
+                  </pic:spPr>
+                </pic:pic>
+              </a:graphicData>
+            </a:graphic>
+          </wp:inline>
+        </w:drawing>
+      </w:r>
+    </w:p>
+    <w:p>
+      <w:pPr>
+        <w:pStyle w:val="NoSpacing"/>
+      </w:pPr>
+    </w:p>
+    <w:p>
+      <w:pPr>
+        <w:pStyle w:val="NoSpacing"/>
+      </w:pPr>
+    </w:p>
+    <w:p>
+      <w:pPr>
+        <w:pStyle w:val="NoSpacing"/>
+      </w:pPr>
+      <w:r>
+        <w:t xml:space="preserve">Once </w:t>
+      </w:r>
+      <w:proofErr w:type="gramStart"/>
+      <w:r>
+        <w:t>done ,</w:t>
+      </w:r>
+      <w:proofErr w:type="gramEnd"/>
+      <w:r>
+        <w:t xml:space="preserve"> I want to create an </w:t>
+      </w:r>
+      <w:proofErr w:type="spellStart"/>
+      <w:r>
+        <w:t>img</w:t>
+      </w:r>
+      <w:proofErr w:type="spellEnd"/>
+    </w:p>
+    <w:p>
+      <w:pPr>
+        <w:pStyle w:val="NoSpacing"/>
+      </w:pPr>
+      <w:r>
+        <w:t>So I am asking the same question that was asked here:</w:t>
+      </w:r>
+    </w:p>
+    <w:p>
+      <w:pPr>
+        <w:pStyle w:val="NoSpacing"/>
+      </w:pPr>
+      <w:hyperlink r:id="rId12" w:history="1">
+        <w:r>
+          <w:rPr>
+            <w:rStyle w:val="Hyperlink"/>
+          </w:rPr>
+          <w:t>https://raspberrypi.stackexchange.com/questions/3196/building-kernel-image-img-including-ramdisk</w:t>
+        </w:r>
+      </w:hyperlink>
+    </w:p>
+    <w:p>
+      <w:pPr>
+        <w:pStyle w:val="NoSpacing"/>
+      </w:pPr>
+      <w:r>
+        <w:t xml:space="preserve"> </w:t>
+      </w:r>
+    </w:p>
+    <w:p>
+      <w:pPr>
+        <w:pStyle w:val="NoSpacing"/>
+      </w:pPr>
+    </w:p>
+    <w:p>
+      <w:pPr>
+        <w:pStyle w:val="NoSpacing"/>
+      </w:pPr>
+    </w:p>
+    <w:p>
+      <w:pPr>
+        <w:pStyle w:val="NoSpacing"/>
+      </w:pPr>
       <w:bookmarkStart w:id="3" w:name="_GoBack"/>
       <w:bookmarkEnd w:id="3"/>
-    </w:p>
-    <w:p>
-      <w:pPr>
-        <w:pStyle w:val="NoSpacing"/>
-      </w:pPr>
-    </w:p>
-    <w:p>
-      <w:pPr>
-        <w:pStyle w:val="NoSpacing"/>
-      </w:pPr>
-    </w:p>
-    <w:p>
-      <w:pPr>
-        <w:pStyle w:val="NoSpacing"/>
-      </w:pPr>
-    </w:p>
-    <w:p>
-      <w:pPr>
-        <w:pStyle w:val="NoSpacing"/>
-      </w:pPr>
-    </w:p>
-    <w:p>
-      <w:pPr>
-        <w:pStyle w:val="NoSpacing"/>
-      </w:pPr>
-    </w:p>
-    <w:p>
-      <w:pPr>
-        <w:pStyle w:val="NoSpacing"/>
-      </w:pPr>
-    </w:p>
-    <w:p>
-      <w:pPr>
-        <w:pStyle w:val="NoSpacing"/>
-      </w:pPr>
-    </w:p>
-    <w:p>
-      <w:pPr>
-        <w:pStyle w:val="NoSpacing"/>
-      </w:pPr>
-    </w:p>
-    <w:p>
-      <w:pPr>
-        <w:pStyle w:val="NoSpacing"/>
-      </w:pPr>
     </w:p>
     <w:p>
       <w:pPr>
@@ -1101,11 +1843,126 @@
       </w:pPr>
     </w:lvl>
   </w:abstractNum>
+  <w:abstractNum w:abstractNumId="2">
+    <w:nsid w:val="49592075"/>
+    <w:multiLevelType w:val="hybridMultilevel"/>
+    <w:tmpl w:val="8B06DBF8"/>
+    <w:lvl w:ilvl="0" w:tplc="243ED950">
+      <w:numFmt w:val="bullet"/>
+      <w:lvlText w:val=""/>
+      <w:lvlJc w:val="left"/>
+      <w:pPr>
+        <w:ind w:left="720" w:hanging="360"/>
+      </w:pPr>
+      <w:rPr>
+        <w:rFonts w:ascii="Symbol" w:eastAsiaTheme="minorHAnsi" w:hAnsi="Symbol" w:cstheme="minorBidi" w:hint="default"/>
+      </w:rPr>
+    </w:lvl>
+    <w:lvl w:ilvl="1" w:tplc="04090003" w:tentative="1">
+      <w:start w:val="1"/>
+      <w:numFmt w:val="bullet"/>
+      <w:lvlText w:val="o"/>
+      <w:lvlJc w:val="left"/>
+      <w:pPr>
+        <w:ind w:left="1440" w:hanging="360"/>
+      </w:pPr>
+      <w:rPr>
+        <w:rFonts w:ascii="Courier New" w:hAnsi="Courier New" w:cs="Courier New" w:hint="default"/>
+      </w:rPr>
+    </w:lvl>
+    <w:lvl w:ilvl="2" w:tplc="04090005" w:tentative="1">
+      <w:start w:val="1"/>
+      <w:numFmt w:val="bullet"/>
+      <w:lvlText w:val=""/>
+      <w:lvlJc w:val="left"/>
+      <w:pPr>
+        <w:ind w:left="2160" w:hanging="360"/>
+      </w:pPr>
+      <w:rPr>
+        <w:rFonts w:ascii="Wingdings" w:hAnsi="Wingdings" w:hint="default"/>
+      </w:rPr>
+    </w:lvl>
+    <w:lvl w:ilvl="3" w:tplc="04090001" w:tentative="1">
+      <w:start w:val="1"/>
+      <w:numFmt w:val="bullet"/>
+      <w:lvlText w:val=""/>
+      <w:lvlJc w:val="left"/>
+      <w:pPr>
+        <w:ind w:left="2880" w:hanging="360"/>
+      </w:pPr>
+      <w:rPr>
+        <w:rFonts w:ascii="Symbol" w:hAnsi="Symbol" w:hint="default"/>
+      </w:rPr>
+    </w:lvl>
+    <w:lvl w:ilvl="4" w:tplc="04090003" w:tentative="1">
+      <w:start w:val="1"/>
+      <w:numFmt w:val="bullet"/>
+      <w:lvlText w:val="o"/>
+      <w:lvlJc w:val="left"/>
+      <w:pPr>
+        <w:ind w:left="3600" w:hanging="360"/>
+      </w:pPr>
+      <w:rPr>
+        <w:rFonts w:ascii="Courier New" w:hAnsi="Courier New" w:cs="Courier New" w:hint="default"/>
+      </w:rPr>
+    </w:lvl>
+    <w:lvl w:ilvl="5" w:tplc="04090005" w:tentative="1">
+      <w:start w:val="1"/>
+      <w:numFmt w:val="bullet"/>
+      <w:lvlText w:val=""/>
+      <w:lvlJc w:val="left"/>
+      <w:pPr>
+        <w:ind w:left="4320" w:hanging="360"/>
+      </w:pPr>
+      <w:rPr>
+        <w:rFonts w:ascii="Wingdings" w:hAnsi="Wingdings" w:hint="default"/>
+      </w:rPr>
+    </w:lvl>
+    <w:lvl w:ilvl="6" w:tplc="04090001" w:tentative="1">
+      <w:start w:val="1"/>
+      <w:numFmt w:val="bullet"/>
+      <w:lvlText w:val=""/>
+      <w:lvlJc w:val="left"/>
+      <w:pPr>
+        <w:ind w:left="5040" w:hanging="360"/>
+      </w:pPr>
+      <w:rPr>
+        <w:rFonts w:ascii="Symbol" w:hAnsi="Symbol" w:hint="default"/>
+      </w:rPr>
+    </w:lvl>
+    <w:lvl w:ilvl="7" w:tplc="04090003" w:tentative="1">
+      <w:start w:val="1"/>
+      <w:numFmt w:val="bullet"/>
+      <w:lvlText w:val="o"/>
+      <w:lvlJc w:val="left"/>
+      <w:pPr>
+        <w:ind w:left="5760" w:hanging="360"/>
+      </w:pPr>
+      <w:rPr>
+        <w:rFonts w:ascii="Courier New" w:hAnsi="Courier New" w:cs="Courier New" w:hint="default"/>
+      </w:rPr>
+    </w:lvl>
+    <w:lvl w:ilvl="8" w:tplc="04090005" w:tentative="1">
+      <w:start w:val="1"/>
+      <w:numFmt w:val="bullet"/>
+      <w:lvlText w:val=""/>
+      <w:lvlJc w:val="left"/>
+      <w:pPr>
+        <w:ind w:left="6480" w:hanging="360"/>
+      </w:pPr>
+      <w:rPr>
+        <w:rFonts w:ascii="Wingdings" w:hAnsi="Wingdings" w:hint="default"/>
+      </w:rPr>
+    </w:lvl>
+  </w:abstractNum>
   <w:num w:numId="1">
     <w:abstractNumId w:val="1"/>
   </w:num>
   <w:num w:numId="2">
     <w:abstractNumId w:val="0"/>
+  </w:num>
+  <w:num w:numId="3">
+    <w:abstractNumId w:val="2"/>
   </w:num>
 </w:numbering>
 </file>
@@ -1457,6 +2314,24 @@
       <w:szCs w:val="24"/>
     </w:rPr>
   </w:style>
+  <w:style w:type="character" w:customStyle="1" w:styleId="apple-converted-space">
+    <w:name w:val="apple-converted-space"/>
+    <w:basedOn w:val="DefaultParagraphFont"/>
+    <w:rsid w:val="00F8488B"/>
+  </w:style>
+  <w:style w:type="character" w:styleId="HTMLCode">
+    <w:name w:val="HTML Code"/>
+    <w:basedOn w:val="DefaultParagraphFont"/>
+    <w:uiPriority w:val="99"/>
+    <w:semiHidden/>
+    <w:unhideWhenUsed/>
+    <w:rsid w:val="00F8488B"/>
+    <w:rPr>
+      <w:rFonts w:ascii="Courier New" w:eastAsia="Times New Roman" w:hAnsi="Courier New" w:cs="Courier New"/>
+      <w:sz w:val="20"/>
+      <w:szCs w:val="20"/>
+    </w:rPr>
+  </w:style>
 </w:styles>
 </file>
 
@@ -1805,6 +2680,24 @@
       <w:rFonts w:ascii="Times New Roman" w:eastAsia="Times New Roman" w:hAnsi="Times New Roman" w:cs="Times New Roman"/>
       <w:sz w:val="24"/>
       <w:szCs w:val="24"/>
+    </w:rPr>
+  </w:style>
+  <w:style w:type="character" w:customStyle="1" w:styleId="apple-converted-space">
+    <w:name w:val="apple-converted-space"/>
+    <w:basedOn w:val="DefaultParagraphFont"/>
+    <w:rsid w:val="00F8488B"/>
+  </w:style>
+  <w:style w:type="character" w:styleId="HTMLCode">
+    <w:name w:val="HTML Code"/>
+    <w:basedOn w:val="DefaultParagraphFont"/>
+    <w:uiPriority w:val="99"/>
+    <w:semiHidden/>
+    <w:unhideWhenUsed/>
+    <w:rsid w:val="00F8488B"/>
+    <w:rPr>
+      <w:rFonts w:ascii="Courier New" w:eastAsia="Times New Roman" w:hAnsi="Courier New" w:cs="Courier New"/>
+      <w:sz w:val="20"/>
+      <w:szCs w:val="20"/>
     </w:rPr>
   </w:style>
 </w:styles>

</xml_diff>